<commit_message>
Updated the SDK & Adapter's documents for 4.3.3 version.
</commit_message>
<xml_diff>
--- a/Adapters/Documentation/Guidelines to use Mocean SDK Adapter for MoPub Android SDK.docx
+++ b/Adapters/Documentation/Guidelines to use Mocean SDK Adapter for MoPub Android SDK.docx
@@ -72,12 +72,16 @@
           <w:p>
             <w:pPr>
               <w:pStyle w:val="Default"/>
+              <w:rPr>
+                <w:sz w:val="52"/>
+                <w:szCs w:val="52"/>
+              </w:rPr>
             </w:pPr>
           </w:p>
           <w:tbl>
             <w:tblPr>
-              <w:tblW w:w="0" w:type="auto"/>
-              <w:jc w:val="center"/>
+              <w:tblW w:w="9360" w:type="dxa"/>
+              <w:jc w:val="right"/>
               <w:tblBorders>
                 <w:top w:val="nil"/>
                 <w:left w:val="nil"/>
@@ -90,15 +94,9 @@
               <w:gridCol w:w="9360"/>
             </w:tblGrid>
             <w:tr>
-              <w:tblPrEx>
-                <w:tblCellMar>
-                  <w:top w:w="0" w:type="dxa"/>
-                  <w:bottom w:w="0" w:type="dxa"/>
-                </w:tblCellMar>
-              </w:tblPrEx>
               <w:trPr>
                 <w:trHeight w:val="584"/>
-                <w:jc w:val="center"/>
+                <w:jc w:val="right"/>
               </w:trPr>
               <w:tc>
                 <w:tcPr>
@@ -107,12 +105,17 @@
                 <w:p>
                   <w:pPr>
                     <w:pStyle w:val="Default"/>
+                    <w:jc w:val="right"/>
                     <w:rPr>
-                      <w:sz w:val="56"/>
-                      <w:szCs w:val="56"/>
+                      <w:sz w:val="52"/>
+                      <w:szCs w:val="52"/>
                     </w:rPr>
                   </w:pPr>
                   <w:r>
+                    <w:rPr>
+                      <w:sz w:val="52"/>
+                      <w:szCs w:val="52"/>
+                    </w:rPr>
                     <w:t xml:space="preserve"> </w:t>
                   </w:r>
                   <w:r>
@@ -120,8 +123,8 @@
                       <w:b/>
                       <w:bCs/>
                       <w:color w:val="006BAC"/>
-                      <w:sz w:val="56"/>
-                      <w:szCs w:val="56"/>
+                      <w:sz w:val="52"/>
+                      <w:szCs w:val="52"/>
                     </w:rPr>
                     <w:t xml:space="preserve">Guidelines to use </w:t>
                   </w:r>
@@ -131,8 +134,8 @@
                       <w:b/>
                       <w:bCs/>
                       <w:color w:val="006BAC"/>
-                      <w:sz w:val="56"/>
-                      <w:szCs w:val="56"/>
+                      <w:sz w:val="52"/>
+                      <w:szCs w:val="52"/>
                     </w:rPr>
                     <w:t>Mocean</w:t>
                   </w:r>
@@ -142,10 +145,20 @@
                       <w:b/>
                       <w:bCs/>
                       <w:color w:val="006BAC"/>
-                      <w:sz w:val="56"/>
-                      <w:szCs w:val="56"/>
+                      <w:sz w:val="52"/>
+                      <w:szCs w:val="52"/>
                     </w:rPr>
-                    <w:t xml:space="preserve"> SDK Adapter for </w:t>
+                    <w:t xml:space="preserve"> SDK </w:t>
+                  </w:r>
+                  <w:r>
+                    <w:rPr>
+                      <w:b/>
+                      <w:bCs/>
+                      <w:color w:val="006BAC"/>
+                      <w:sz w:val="52"/>
+                      <w:szCs w:val="52"/>
+                    </w:rPr>
+                    <w:t xml:space="preserve">Adapter for </w:t>
                   </w:r>
                   <w:proofErr w:type="spellStart"/>
                   <w:r>
@@ -153,8 +166,8 @@
                       <w:b/>
                       <w:bCs/>
                       <w:color w:val="006BAC"/>
-                      <w:sz w:val="56"/>
-                      <w:szCs w:val="56"/>
+                      <w:sz w:val="52"/>
+                      <w:szCs w:val="52"/>
                     </w:rPr>
                     <w:t>MoPub</w:t>
                   </w:r>
@@ -164,42 +177,10 @@
                       <w:b/>
                       <w:bCs/>
                       <w:color w:val="006BAC"/>
-                      <w:sz w:val="56"/>
-                      <w:szCs w:val="56"/>
+                      <w:sz w:val="52"/>
+                      <w:szCs w:val="52"/>
                     </w:rPr>
-                    <w:t xml:space="preserve"> </w:t>
-                  </w:r>
-                  <w:r>
-                    <w:rPr>
-                      <w:b/>
-                      <w:bCs/>
-                      <w:color w:val="006BAC"/>
-                      <w:sz w:val="56"/>
-                      <w:szCs w:val="56"/>
-                    </w:rPr>
-                    <w:t>Android</w:t>
-                  </w:r>
-                  <w:r>
-                    <w:rPr>
-                      <w:b/>
-                      <w:bCs/>
-                      <w:color w:val="006BAC"/>
-                      <w:sz w:val="56"/>
-                      <w:szCs w:val="56"/>
-                    </w:rPr>
-                    <w:t xml:space="preserve"> </w:t>
-                  </w:r>
-                  <w:bookmarkStart w:id="0" w:name="_GoBack"/>
-                  <w:bookmarkEnd w:id="0"/>
-                  <w:r>
-                    <w:rPr>
-                      <w:b/>
-                      <w:bCs/>
-                      <w:color w:val="006BAC"/>
-                      <w:sz w:val="56"/>
-                      <w:szCs w:val="56"/>
-                    </w:rPr>
-                    <w:t xml:space="preserve">SDK </w:t>
+                    <w:t xml:space="preserve"> Android SDK </w:t>
                   </w:r>
                 </w:p>
               </w:tc>
@@ -294,15 +275,19 @@
             <w:pPr>
               <w:spacing w:after="200" w:line="276" w:lineRule="auto"/>
               <w:jc w:val="right"/>
+              <w:rPr>
+                <w:color w:val="7F7F7F" w:themeColor="text1" w:themeTint="80"/>
+              </w:rPr>
             </w:pPr>
             <w:r>
               <w:rPr>
-                <w:rFonts w:ascii="Arial Narrow,Times New Roman" w:eastAsia="Arial Narrow,Times New Roman" w:hAnsi="Arial Narrow,Times New Roman" w:cs="Arial Narrow,Times New Roman"/>
+                <w:rFonts w:eastAsia="Arial Narrow,Times New Roman" w:cs="Arial Narrow,Times New Roman"/>
+                <w:color w:val="7F7F7F" w:themeColor="text1" w:themeTint="80"/>
                 <w:sz w:val="36"/>
                 <w:szCs w:val="36"/>
                 <w:lang w:eastAsia="en-US"/>
               </w:rPr>
-              <w:t>Android SDK Version 4.3.2</w:t>
+              <w:t>Android SDK Version 4.3.3</w:t>
             </w:r>
           </w:p>
           <w:p>
@@ -381,7 +366,7 @@
             <w:pPr>
               <w:jc w:val="right"/>
               <w:rPr>
-                <w:rFonts w:ascii="Arial Narrow" w:eastAsia="Times New Roman" w:hAnsi="Arial Narrow" w:cs="Times New Roman"/>
+                <w:rFonts w:eastAsia="Times New Roman" w:cs="Times New Roman"/>
                 <w:color w:val="006BAD"/>
                 <w:sz w:val="36"/>
                 <w:szCs w:val="36"/>
@@ -390,13 +375,23 @@
             </w:pPr>
             <w:r>
               <w:rPr>
-                <w:rFonts w:ascii="Arial Narrow,Times New Roman" w:eastAsia="Arial Narrow,Times New Roman" w:hAnsi="Arial Narrow,Times New Roman" w:cs="Arial Narrow,Times New Roman"/>
+                <w:rFonts w:eastAsia="Arial Narrow,Times New Roman" w:cs="Arial Narrow,Times New Roman"/>
                 <w:color w:val="006BAD"/>
                 <w:sz w:val="36"/>
                 <w:szCs w:val="36"/>
                 <w:lang w:eastAsia="en-US"/>
               </w:rPr>
-              <w:t>Oct 7, 2015</w:t>
+              <w:t>Dec 9</w:t>
+            </w:r>
+            <w:r>
+              <w:rPr>
+                <w:rFonts w:eastAsia="Arial Narrow,Times New Roman" w:cs="Arial Narrow,Times New Roman"/>
+                <w:color w:val="006BAD"/>
+                <w:sz w:val="36"/>
+                <w:szCs w:val="36"/>
+                <w:lang w:eastAsia="en-US"/>
+              </w:rPr>
+              <w:t>, 2015</w:t>
             </w:r>
           </w:p>
         </w:tc>
@@ -425,24 +420,22 @@
           <w:rFonts w:cs="Arial"/>
           <w:szCs w:val="16"/>
         </w:rPr>
-        <w:lastRenderedPageBreak/>
-        <w:t xml:space="preserve">© 2015 </w:t>
-      </w:r>
-      <w:proofErr w:type="spellStart"/>
-      <w:r>
+        <w:t>© 2015 PubMatic Inc. All rights reserved. Copyright herein is expressly protected at common law, statute, and under various International and Multi-National Treatises (including, but by no means limited to, the Berne Convention for the Protection of Literary and Artistic Works).</w:t>
+      </w:r>
+    </w:p>
+    <w:p>
+      <w:pPr>
         <w:rPr>
           <w:rFonts w:cs="Arial"/>
           <w:szCs w:val="16"/>
         </w:rPr>
-        <w:t>PubMatic</w:t>
-      </w:r>
-      <w:proofErr w:type="spellEnd"/>
+      </w:pPr>
       <w:r>
         <w:rPr>
           <w:rFonts w:cs="Arial"/>
           <w:szCs w:val="16"/>
         </w:rPr>
-        <w:t xml:space="preserve"> Inc. All rights reserved. Copyright herein is expressly protected at common law, statute, and under various International and Multi-National Treatises (including, but by no means limited to, the Berne Convention for the Protection of Literary and Artistic Works).</w:t>
+        <w:t>The following documentation, the content therein and/or the presentation of its information is proprietary to and embodies the confidential processes, designs, and technologies of PubMatic Inc. All copyrights, trademarks, trade names, patents, industrial designs, and other intellectual property rights contained herein are, unless otherwise specified, the exclusive property of PubMatic Inc. The ideas, concepts, and/or their application, embodied within this documentation remain and constitute items of intellectual property which nevertheless belong to PubMatic Inc.</w:t>
       </w:r>
     </w:p>
     <w:p>
@@ -457,141 +450,37 @@
           <w:rFonts w:cs="Arial"/>
           <w:szCs w:val="16"/>
         </w:rPr>
-        <w:t xml:space="preserve">The following documentation, the content therein and/or the presentation of its information is proprietary to and embodies the confidential processes, designs, and technologies of </w:t>
-      </w:r>
-      <w:proofErr w:type="spellStart"/>
-      <w:r>
+        <w:t>The information (including, but by no means limited to, data, drawings, specification, documentation, software listings, source and/or object code) shall not be disclosed, manipulated, and/or disseminated in any manner inconsistent with the nature and/or conditions under which this documentation has been issued.</w:t>
+      </w:r>
+    </w:p>
+    <w:p>
+      <w:pPr>
         <w:rPr>
           <w:rFonts w:cs="Arial"/>
           <w:szCs w:val="16"/>
         </w:rPr>
-        <w:t>PubMatic</w:t>
-      </w:r>
-      <w:proofErr w:type="spellEnd"/>
+      </w:pPr>
       <w:r>
         <w:rPr>
           <w:rFonts w:cs="Arial"/>
           <w:szCs w:val="16"/>
         </w:rPr>
-        <w:t xml:space="preserve"> Inc. All copyrights, trademarks, trade names, patents, industrial designs, and other intellectual property rights contained herein are, unless otherwise specified, the exclusive property of </w:t>
-      </w:r>
-      <w:proofErr w:type="spellStart"/>
-      <w:r>
+        <w:t>The information contained herein is believed to be accurate and reliable. PubMatic Inc. accepts no responsibility for its use in any way whatsoever. PubMatic Inc. shall not be liable for any expenses, damages, and/or related costs, which may result from the use of any information, contained hereafter.</w:t>
+      </w:r>
+    </w:p>
+    <w:p>
+      <w:pPr>
         <w:rPr>
           <w:rFonts w:cs="Arial"/>
           <w:szCs w:val="16"/>
         </w:rPr>
-        <w:t>PubMatic</w:t>
-      </w:r>
-      <w:proofErr w:type="spellEnd"/>
+      </w:pPr>
       <w:r>
         <w:rPr>
           <w:rFonts w:cs="Arial"/>
           <w:szCs w:val="16"/>
         </w:rPr>
-        <w:t xml:space="preserve"> Inc. The ideas, concepts, and/or their application, embodied within this documentation remain and constitute items of intellectual property which nevertheless belong to </w:t>
-      </w:r>
-      <w:proofErr w:type="spellStart"/>
-      <w:r>
-        <w:rPr>
-          <w:rFonts w:cs="Arial"/>
-          <w:szCs w:val="16"/>
-        </w:rPr>
-        <w:t>PubMatic</w:t>
-      </w:r>
-      <w:proofErr w:type="spellEnd"/>
-      <w:r>
-        <w:rPr>
-          <w:rFonts w:cs="Arial"/>
-          <w:szCs w:val="16"/>
-        </w:rPr>
-        <w:t xml:space="preserve"> Inc.</w:t>
-      </w:r>
-    </w:p>
-    <w:p>
-      <w:pPr>
-        <w:rPr>
-          <w:rFonts w:cs="Arial"/>
-          <w:szCs w:val="16"/>
-        </w:rPr>
-      </w:pPr>
-      <w:r>
-        <w:rPr>
-          <w:rFonts w:cs="Arial"/>
-          <w:szCs w:val="16"/>
-        </w:rPr>
-        <w:t>The information (including, but by no means limited to, data, drawings, specification, documentation, software listings, source and/or object code) shall not be disclosed, manipulated, and/or disseminated in any manner inconsistent with the nature and/or conditions under which this documentation has been issued.</w:t>
-      </w:r>
-    </w:p>
-    <w:p>
-      <w:pPr>
-        <w:rPr>
-          <w:rFonts w:cs="Arial"/>
-          <w:szCs w:val="16"/>
-        </w:rPr>
-      </w:pPr>
-      <w:r>
-        <w:rPr>
-          <w:rFonts w:cs="Arial"/>
-          <w:szCs w:val="16"/>
-        </w:rPr>
-        <w:t xml:space="preserve">The information contained herein is believed to be accurate and reliable. </w:t>
-      </w:r>
-      <w:proofErr w:type="spellStart"/>
-      <w:r>
-        <w:rPr>
-          <w:rFonts w:cs="Arial"/>
-          <w:szCs w:val="16"/>
-        </w:rPr>
-        <w:t>PubMatic</w:t>
-      </w:r>
-      <w:proofErr w:type="spellEnd"/>
-      <w:r>
-        <w:rPr>
-          <w:rFonts w:cs="Arial"/>
-          <w:szCs w:val="16"/>
-        </w:rPr>
-        <w:t xml:space="preserve"> Inc. accepts no responsibility for its use in any way whatsoever. </w:t>
-      </w:r>
-      <w:proofErr w:type="spellStart"/>
-      <w:r>
-        <w:rPr>
-          <w:rFonts w:cs="Arial"/>
-          <w:szCs w:val="16"/>
-        </w:rPr>
-        <w:t>PubMatic</w:t>
-      </w:r>
-      <w:proofErr w:type="spellEnd"/>
-      <w:r>
-        <w:rPr>
-          <w:rFonts w:cs="Arial"/>
-          <w:szCs w:val="16"/>
-        </w:rPr>
-        <w:t xml:space="preserve"> Inc. shall not be liable for any expenses, damages, and/or related costs, which may result from the use of any information, contained hereafter.</w:t>
-      </w:r>
-    </w:p>
-    <w:p>
-      <w:pPr>
-        <w:rPr>
-          <w:rFonts w:cs="Arial"/>
-          <w:szCs w:val="16"/>
-        </w:rPr>
-      </w:pPr>
-      <w:proofErr w:type="spellStart"/>
-      <w:r>
-        <w:rPr>
-          <w:rFonts w:cs="Arial"/>
-          <w:szCs w:val="16"/>
-        </w:rPr>
-        <w:t>PubMatic</w:t>
-      </w:r>
-      <w:proofErr w:type="spellEnd"/>
-      <w:r>
-        <w:rPr>
-          <w:rFonts w:cs="Arial"/>
-          <w:szCs w:val="16"/>
-        </w:rPr>
-        <w:t xml:space="preserve"> Inc. reserves the right to make any modification to this manual or the information contained herein at any time without notice.</w:t>
+        <w:t>PubMatic Inc. reserves the right to make any modification to this manual or the information contained herein at any time without notice.</w:t>
       </w:r>
     </w:p>
     <w:p>
@@ -663,21 +552,12 @@
           <w:szCs w:val="16"/>
         </w:rPr>
       </w:pPr>
-      <w:proofErr w:type="spellStart"/>
       <w:r>
         <w:rPr>
           <w:rFonts w:cs="Arial"/>
           <w:szCs w:val="16"/>
         </w:rPr>
-        <w:t>PubMatic</w:t>
-      </w:r>
-      <w:proofErr w:type="spellEnd"/>
-      <w:r>
-        <w:rPr>
-          <w:rFonts w:cs="Arial"/>
-          <w:szCs w:val="16"/>
-        </w:rPr>
-        <w:t>, Inc</w:t>
+        <w:t>PubMatic, Inc</w:t>
       </w:r>
       <w:proofErr w:type="gramStart"/>
       <w:r>
@@ -776,7 +656,6 @@
           <w:sz w:val="36"/>
           <w:szCs w:val="36"/>
         </w:rPr>
-        <w:lastRenderedPageBreak/>
         <w:t>Change History</w:t>
       </w:r>
     </w:p>
@@ -788,24 +667,25 @@
     <w:tbl>
       <w:tblPr>
         <w:tblStyle w:val="Table1"/>
-        <w:tblW w:w="5446" w:type="dxa"/>
+        <w:tblW w:w="6383" w:type="dxa"/>
         <w:tblInd w:w="0" w:type="dxa"/>
         <w:tblLook w:val="04A0" w:firstRow="1" w:lastRow="0" w:firstColumn="1" w:lastColumn="0" w:noHBand="0" w:noVBand="1"/>
       </w:tblPr>
       <w:tblGrid>
-        <w:gridCol w:w="1011"/>
-        <w:gridCol w:w="1765"/>
-        <w:gridCol w:w="2670"/>
+        <w:gridCol w:w="1185"/>
+        <w:gridCol w:w="2069"/>
+        <w:gridCol w:w="3129"/>
       </w:tblGrid>
       <w:tr>
         <w:trPr>
           <w:cnfStyle w:val="100000000000" w:firstRow="1" w:lastRow="0" w:firstColumn="0" w:lastColumn="0" w:oddVBand="0" w:evenVBand="0" w:oddHBand="0" w:evenHBand="0" w:firstRowFirstColumn="0" w:firstRowLastColumn="0" w:lastRowFirstColumn="0" w:lastRowLastColumn="0"/>
           <w:cantSplit/>
+          <w:trHeight w:val="235"/>
           <w:tblHeader/>
         </w:trPr>
         <w:tc>
           <w:tcPr>
-            <w:tcW w:w="1011" w:type="dxa"/>
+            <w:tcW w:w="1185" w:type="dxa"/>
           </w:tcPr>
           <w:p>
             <w:pPr>
@@ -821,7 +701,7 @@
         </w:tc>
         <w:tc>
           <w:tcPr>
-            <w:tcW w:w="1765" w:type="dxa"/>
+            <w:tcW w:w="2069" w:type="dxa"/>
           </w:tcPr>
           <w:p>
             <w:pPr>
@@ -837,7 +717,7 @@
         </w:tc>
         <w:tc>
           <w:tcPr>
-            <w:tcW w:w="2670" w:type="dxa"/>
+            <w:tcW w:w="3129" w:type="dxa"/>
           </w:tcPr>
           <w:p>
             <w:pPr>
@@ -855,10 +735,11 @@
       <w:tr>
         <w:trPr>
           <w:cantSplit/>
+          <w:trHeight w:val="247"/>
         </w:trPr>
         <w:tc>
           <w:tcPr>
-            <w:tcW w:w="1011" w:type="dxa"/>
+            <w:tcW w:w="1185" w:type="dxa"/>
           </w:tcPr>
           <w:p>
             <w:pPr>
@@ -879,7 +760,7 @@
         </w:tc>
         <w:tc>
           <w:tcPr>
-            <w:tcW w:w="1765" w:type="dxa"/>
+            <w:tcW w:w="2069" w:type="dxa"/>
           </w:tcPr>
           <w:p>
             <w:pPr>
@@ -895,7 +776,7 @@
         </w:tc>
         <w:tc>
           <w:tcPr>
-            <w:tcW w:w="2670" w:type="dxa"/>
+            <w:tcW w:w="3129" w:type="dxa"/>
           </w:tcPr>
           <w:p>
             <w:pPr>
@@ -910,6 +791,73 @@
           </w:p>
         </w:tc>
       </w:tr>
+      <w:tr>
+        <w:trPr>
+          <w:cantSplit/>
+          <w:trHeight w:val="258"/>
+        </w:trPr>
+        <w:tc>
+          <w:tcPr>
+            <w:tcW w:w="1185" w:type="dxa"/>
+          </w:tcPr>
+          <w:p>
+            <w:pPr>
+              <w:pStyle w:val="TableNormalText"/>
+              <w:rPr>
+                <w:rFonts w:ascii="Arial Narrow" w:eastAsia="Arial Narrow" w:hAnsi="Arial Narrow" w:cs="Arial Narrow"/>
+                <w:b/>
+                <w:bCs/>
+              </w:rPr>
+            </w:pPr>
+            <w:r>
+              <w:rPr>
+                <w:rFonts w:ascii="Arial Narrow" w:eastAsia="Arial Narrow" w:hAnsi="Arial Narrow" w:cs="Arial Narrow"/>
+                <w:b/>
+                <w:bCs/>
+              </w:rPr>
+              <w:t>2.0</w:t>
+            </w:r>
+          </w:p>
+        </w:tc>
+        <w:tc>
+          <w:tcPr>
+            <w:tcW w:w="2069" w:type="dxa"/>
+          </w:tcPr>
+          <w:p>
+            <w:pPr>
+              <w:pStyle w:val="TableNormalText"/>
+              <w:rPr>
+                <w:rFonts w:ascii="Arial Narrow" w:eastAsia="Arial Narrow" w:hAnsi="Arial Narrow" w:cs="Arial Narrow"/>
+              </w:rPr>
+            </w:pPr>
+            <w:r>
+              <w:rPr>
+                <w:rFonts w:ascii="Arial Narrow" w:eastAsia="Arial Narrow" w:hAnsi="Arial Narrow" w:cs="Arial Narrow"/>
+              </w:rPr>
+              <w:t>Dec 9, 2015</w:t>
+            </w:r>
+          </w:p>
+        </w:tc>
+        <w:tc>
+          <w:tcPr>
+            <w:tcW w:w="3129" w:type="dxa"/>
+          </w:tcPr>
+          <w:p>
+            <w:pPr>
+              <w:pStyle w:val="TableNormalText"/>
+              <w:rPr>
+                <w:rFonts w:ascii="Arial Narrow" w:eastAsia="Arial Narrow" w:hAnsi="Arial Narrow" w:cs="Arial Narrow"/>
+              </w:rPr>
+            </w:pPr>
+            <w:r>
+              <w:rPr>
+                <w:rFonts w:ascii="Arial Narrow" w:eastAsia="Arial Narrow" w:hAnsi="Arial Narrow" w:cs="Arial Narrow"/>
+              </w:rPr>
+              <w:t>Changes for PubMatic SDK v4.3.3</w:t>
+            </w:r>
+          </w:p>
+        </w:tc>
+      </w:tr>
     </w:tbl>
     <w:p>
       <w:pPr>
@@ -925,13 +873,14 @@
           <w:docGrid w:linePitch="360"/>
         </w:sectPr>
       </w:pPr>
+      <w:bookmarkStart w:id="0" w:name="_GoBack"/>
+      <w:bookmarkEnd w:id="0"/>
     </w:p>
     <w:p>
       <w:pPr>
         <w:pStyle w:val="TableofContentsPageTitle"/>
       </w:pPr>
       <w:r>
-        <w:lastRenderedPageBreak/>
         <w:t>Table of Contents</w:t>
       </w:r>
     </w:p>
@@ -948,6 +897,15 @@
     </w:p>
     <w:sdt>
       <w:sdtPr>
+        <w:rPr>
+          <w:rFonts w:asciiTheme="minorHAnsi" w:eastAsiaTheme="minorEastAsia" w:hAnsiTheme="minorHAnsi" w:cstheme="minorBidi"/>
+          <w:b w:val="0"/>
+          <w:bCs w:val="0"/>
+          <w:color w:val="auto"/>
+          <w:sz w:val="22"/>
+          <w:szCs w:val="22"/>
+          <w:lang w:eastAsia="zh-CN"/>
+        </w:rPr>
         <w:id w:val="-245345017"/>
         <w:docPartObj>
           <w:docPartGallery w:val="Table of Contents"/>
@@ -956,12 +914,7 @@
       </w:sdtPr>
       <w:sdtEndPr>
         <w:rPr>
-          <w:rFonts w:asciiTheme="minorHAnsi" w:eastAsiaTheme="minorEastAsia" w:hAnsiTheme="minorHAnsi" w:cstheme="minorBidi"/>
           <w:noProof/>
-          <w:color w:val="auto"/>
-          <w:sz w:val="22"/>
-          <w:szCs w:val="22"/>
-          <w:lang w:eastAsia="zh-CN"/>
         </w:rPr>
       </w:sdtEndPr>
       <w:sdtContent>
@@ -1363,7 +1316,6 @@
           <w:szCs w:val="24"/>
           <w:lang w:eastAsia="en-US"/>
         </w:rPr>
-        <w:lastRenderedPageBreak/>
         <w:t>Introduction</w:t>
       </w:r>
       <w:bookmarkEnd w:id="1"/>
@@ -1374,77 +1326,35 @@
         <w:rPr>
           <w:rFonts w:ascii="Calibri" w:eastAsia="Calibri" w:hAnsi="Calibri" w:cs="Calibri"/>
         </w:rPr>
-        <w:t xml:space="preserve">In order to use </w:t>
+        <w:t xml:space="preserve">In order to use PubMatic as a client side demand source, publishers can use third party mediation support in </w:t>
       </w:r>
       <w:proofErr w:type="spellStart"/>
       <w:r>
         <w:rPr>
           <w:rFonts w:ascii="Calibri" w:eastAsia="Calibri" w:hAnsi="Calibri" w:cs="Calibri"/>
         </w:rPr>
-        <w:t>PubMatic</w:t>
+        <w:t>MoPub</w:t>
       </w:r>
       <w:proofErr w:type="spellEnd"/>
       <w:r>
         <w:rPr>
           <w:rFonts w:ascii="Calibri" w:eastAsia="Calibri" w:hAnsi="Calibri" w:cs="Calibri"/>
         </w:rPr>
-        <w:t xml:space="preserve"> as a client side demand source, publishers can use third party mediation support in </w:t>
+        <w:t xml:space="preserve"> SDK to integrate PubMatic </w:t>
       </w:r>
       <w:proofErr w:type="spellStart"/>
       <w:r>
         <w:rPr>
           <w:rFonts w:ascii="Calibri" w:eastAsia="Calibri" w:hAnsi="Calibri" w:cs="Calibri"/>
         </w:rPr>
-        <w:t>MoPub</w:t>
+        <w:t>Mocean</w:t>
       </w:r>
       <w:proofErr w:type="spellEnd"/>
       <w:r>
         <w:rPr>
           <w:rFonts w:ascii="Calibri" w:eastAsia="Calibri" w:hAnsi="Calibri" w:cs="Calibri"/>
         </w:rPr>
-        <w:t xml:space="preserve"> SDK to integrate </w:t>
-      </w:r>
-      <w:proofErr w:type="spellStart"/>
-      <w:r>
-        <w:rPr>
-          <w:rFonts w:ascii="Calibri" w:eastAsia="Calibri" w:hAnsi="Calibri" w:cs="Calibri"/>
-        </w:rPr>
-        <w:t>PubMatic</w:t>
-      </w:r>
-      <w:proofErr w:type="spellEnd"/>
-      <w:r>
-        <w:rPr>
-          <w:rFonts w:ascii="Calibri" w:eastAsia="Calibri" w:hAnsi="Calibri" w:cs="Calibri"/>
-        </w:rPr>
-        <w:t xml:space="preserve"> </w:t>
-      </w:r>
-      <w:proofErr w:type="spellStart"/>
-      <w:r>
-        <w:rPr>
-          <w:rFonts w:ascii="Calibri" w:eastAsia="Calibri" w:hAnsi="Calibri" w:cs="Calibri"/>
-        </w:rPr>
-        <w:t>Mocean</w:t>
-      </w:r>
-      <w:proofErr w:type="spellEnd"/>
-      <w:r>
-        <w:rPr>
-          <w:rFonts w:ascii="Calibri" w:eastAsia="Calibri" w:hAnsi="Calibri" w:cs="Calibri"/>
-        </w:rPr>
-        <w:t xml:space="preserve"> Android SDK for Native ads. </w:t>
-      </w:r>
-      <w:proofErr w:type="spellStart"/>
-      <w:r>
-        <w:rPr>
-          <w:rFonts w:ascii="Calibri" w:eastAsia="Calibri" w:hAnsi="Calibri" w:cs="Calibri"/>
-        </w:rPr>
-        <w:t>PubMatic</w:t>
-      </w:r>
-      <w:proofErr w:type="spellEnd"/>
-      <w:r>
-        <w:rPr>
-          <w:rFonts w:ascii="Calibri" w:eastAsia="Calibri" w:hAnsi="Calibri" w:cs="Calibri"/>
-        </w:rPr>
-        <w:t xml:space="preserve"> provides client side mediation adapter to integrate </w:t>
+        <w:t xml:space="preserve"> Android SDK for Native ads. PubMatic provides client side mediation adapter to integrate </w:t>
       </w:r>
       <w:proofErr w:type="spellStart"/>
       <w:r>
@@ -1660,7 +1570,6 @@
           <w:szCs w:val="36"/>
           <w:lang w:eastAsia="en-US"/>
         </w:rPr>
-        <w:lastRenderedPageBreak/>
         <w:t>Mediation Ad Serving call flow</w:t>
       </w:r>
       <w:bookmarkEnd w:id="3"/>
@@ -1833,15 +1742,7 @@
       </w:r>
       <w:proofErr w:type="spellEnd"/>
       <w:r>
-        <w:t xml:space="preserve"> SDK then makes call to </w:t>
-      </w:r>
-      <w:proofErr w:type="spellStart"/>
-      <w:r>
-        <w:t>PubMatic</w:t>
-      </w:r>
-      <w:proofErr w:type="spellEnd"/>
-      <w:r>
-        <w:t xml:space="preserve"> ad server requesting ad.</w:t>
+        <w:t xml:space="preserve"> SDK then makes call to PubMatic ad server requesting ad.</w:t>
       </w:r>
       <w:r>
         <w:t xml:space="preserve"> </w:t>
@@ -1856,13 +1757,8 @@
         </w:numPr>
         <w:spacing w:before="240" w:after="240" w:line="240" w:lineRule="auto"/>
       </w:pPr>
-      <w:proofErr w:type="spellStart"/>
-      <w:r>
-        <w:t>PubMatic</w:t>
-      </w:r>
-      <w:proofErr w:type="spellEnd"/>
-      <w:r>
-        <w:t xml:space="preserve"> ad server responds with ad.</w:t>
+      <w:r>
+        <w:t>PubMatic ad server responds with ad.</w:t>
       </w:r>
       <w:r>
         <w:t xml:space="preserve"> </w:t>
@@ -1919,7 +1815,6 @@
           <w:szCs w:val="52"/>
           <w:lang w:eastAsia="en-US"/>
         </w:rPr>
-        <w:lastRenderedPageBreak/>
         <w:t xml:space="preserve">Steps to integrate </w:t>
       </w:r>
       <w:proofErr w:type="spellStart"/>
@@ -2236,7 +2131,6 @@
         </w:numPr>
       </w:pPr>
       <w:r>
-        <w:lastRenderedPageBreak/>
         <w:t xml:space="preserve">Optionally, you can also import </w:t>
       </w:r>
       <w:proofErr w:type="spellStart"/>
@@ -2344,7 +2238,6 @@
           <w:noProof/>
           <w:lang w:eastAsia="en-US"/>
         </w:rPr>
-        <w:lastRenderedPageBreak/>
         <w:drawing>
           <wp:inline distT="0" distB="0" distL="0" distR="0" wp14:anchorId="1AA92E83" wp14:editId="1E245B2D">
             <wp:extent cx="4867085" cy="4110228"/>
@@ -2589,7 +2482,6 @@
           <w:szCs w:val="52"/>
           <w:lang w:eastAsia="en-US"/>
         </w:rPr>
-        <w:lastRenderedPageBreak/>
         <w:t xml:space="preserve">Configuring </w:t>
       </w:r>
       <w:proofErr w:type="spellStart"/>
@@ -2844,7 +2736,6 @@
           <w:noProof/>
           <w:lang w:eastAsia="en-US"/>
         </w:rPr>
-        <w:lastRenderedPageBreak/>
         <w:drawing>
           <wp:inline distT="0" distB="0" distL="0" distR="0" wp14:anchorId="02A683D8" wp14:editId="501BFBB7">
             <wp:extent cx="4333874" cy="4203858"/>
@@ -3017,15 +2908,7 @@
       </w:r>
       <w:proofErr w:type="spellEnd"/>
       <w:r>
-        <w:t xml:space="preserve"> provided by your </w:t>
-      </w:r>
-      <w:proofErr w:type="spellStart"/>
-      <w:r>
-        <w:t>PubMatic</w:t>
-      </w:r>
-      <w:proofErr w:type="spellEnd"/>
-      <w:r>
-        <w:t xml:space="preserve"> account manager, in the following format. </w:t>
+        <w:t xml:space="preserve"> provided by your PubMatic account manager, in the following format. </w:t>
       </w:r>
       <w:r>
         <w:t xml:space="preserve"> </w:t>
@@ -3160,7 +3043,6 @@
         <w:rPr>
           <w:bCs/>
         </w:rPr>
-        <w:lastRenderedPageBreak/>
         <w:t>Optionally</w:t>
       </w:r>
       <w:r>
@@ -3471,7 +3353,6 @@
           <w:szCs w:val="52"/>
           <w:lang w:eastAsia="en-US"/>
         </w:rPr>
-        <w:lastRenderedPageBreak/>
         <w:t>References</w:t>
       </w:r>
       <w:bookmarkEnd w:id="9"/>
@@ -3850,15 +3731,7 @@
       <w:t>2.3</w:t>
     </w:r>
     <w:r>
-      <w:t xml:space="preserve"> - </w:t>
-    </w:r>
-    <w:proofErr w:type="spellStart"/>
-    <w:r>
-      <w:t>PubMatic</w:t>
-    </w:r>
-    <w:proofErr w:type="spellEnd"/>
-    <w:r>
-      <w:t xml:space="preserve"> Extensions 1.2 API Guide</w:t>
+      <w:t xml:space="preserve"> - PubMatic Extensions 1.2 API Guide</w:t>
     </w:r>
   </w:p>
 </w:hdr>
@@ -5910,7 +5783,6 @@
       <w:spacing w:after="0" w:line="240" w:lineRule="auto"/>
     </w:pPr>
     <w:tblPr>
-      <w:tblInd w:w="0" w:type="dxa"/>
       <w:tblBorders>
         <w:top w:val="single" w:sz="4" w:space="0" w:color="000000" w:themeColor="text1"/>
         <w:left w:val="single" w:sz="4" w:space="0" w:color="000000" w:themeColor="text1"/>
@@ -5919,12 +5791,6 @@
         <w:insideH w:val="single" w:sz="4" w:space="0" w:color="000000" w:themeColor="text1"/>
         <w:insideV w:val="single" w:sz="4" w:space="0" w:color="000000" w:themeColor="text1"/>
       </w:tblBorders>
-      <w:tblCellMar>
-        <w:top w:w="0" w:type="dxa"/>
-        <w:left w:w="108" w:type="dxa"/>
-        <w:bottom w:w="0" w:type="dxa"/>
-        <w:right w:w="108" w:type="dxa"/>
-      </w:tblCellMar>
     </w:tblPr>
   </w:style>
   <w:style w:type="table" w:customStyle="1" w:styleId="GridTable1LightAccent1">
@@ -5937,7 +5803,6 @@
     <w:tblPr>
       <w:tblStyleRowBandSize w:val="1"/>
       <w:tblStyleColBandSize w:val="1"/>
-      <w:tblInd w:w="0" w:type="dxa"/>
       <w:tblBorders>
         <w:top w:val="single" w:sz="4" w:space="0" w:color="B8CCE4" w:themeColor="accent1" w:themeTint="66"/>
         <w:left w:val="single" w:sz="4" w:space="0" w:color="B8CCE4" w:themeColor="accent1" w:themeTint="66"/>
@@ -5946,12 +5811,6 @@
         <w:insideH w:val="single" w:sz="4" w:space="0" w:color="B8CCE4" w:themeColor="accent1" w:themeTint="66"/>
         <w:insideV w:val="single" w:sz="4" w:space="0" w:color="B8CCE4" w:themeColor="accent1" w:themeTint="66"/>
       </w:tblBorders>
-      <w:tblCellMar>
-        <w:top w:w="0" w:type="dxa"/>
-        <w:left w:w="108" w:type="dxa"/>
-        <w:bottom w:w="0" w:type="dxa"/>
-        <w:right w:w="108" w:type="dxa"/>
-      </w:tblCellMar>
     </w:tblPr>
     <w:tblStylePr w:type="firstRow">
       <w:rPr>
@@ -6065,7 +5924,6 @@
       <w:spacing w:after="0" w:line="240" w:lineRule="auto"/>
     </w:pPr>
     <w:tblPr>
-      <w:tblInd w:w="0" w:type="dxa"/>
       <w:tblBorders>
         <w:top w:val="single" w:sz="4" w:space="0" w:color="BFBFBF" w:themeColor="background1" w:themeShade="BF"/>
         <w:left w:val="single" w:sz="4" w:space="0" w:color="BFBFBF" w:themeColor="background1" w:themeShade="BF"/>
@@ -6074,12 +5932,6 @@
         <w:insideH w:val="single" w:sz="4" w:space="0" w:color="BFBFBF" w:themeColor="background1" w:themeShade="BF"/>
         <w:insideV w:val="single" w:sz="4" w:space="0" w:color="BFBFBF" w:themeColor="background1" w:themeShade="BF"/>
       </w:tblBorders>
-      <w:tblCellMar>
-        <w:top w:w="0" w:type="dxa"/>
-        <w:left w:w="108" w:type="dxa"/>
-        <w:bottom w:w="0" w:type="dxa"/>
-        <w:right w:w="108" w:type="dxa"/>
-      </w:tblCellMar>
     </w:tblPr>
   </w:style>
   <w:style w:type="character" w:customStyle="1" w:styleId="Heading8Char">
@@ -6132,13 +5984,6 @@
     <w:tblPr>
       <w:tblStyleRowBandSize w:val="1"/>
       <w:tblStyleColBandSize w:val="1"/>
-      <w:tblInd w:w="0" w:type="dxa"/>
-      <w:tblCellMar>
-        <w:top w:w="0" w:type="dxa"/>
-        <w:left w:w="108" w:type="dxa"/>
-        <w:bottom w:w="0" w:type="dxa"/>
-        <w:right w:w="108" w:type="dxa"/>
-      </w:tblCellMar>
     </w:tblPr>
     <w:tblStylePr w:type="firstRow">
       <w:rPr>
@@ -6258,13 +6103,6 @@
     <w:tblPr>
       <w:tblStyleRowBandSize w:val="1"/>
       <w:tblStyleColBandSize w:val="1"/>
-      <w:tblInd w:w="0" w:type="dxa"/>
-      <w:tblCellMar>
-        <w:top w:w="0" w:type="dxa"/>
-        <w:left w:w="108" w:type="dxa"/>
-        <w:bottom w:w="0" w:type="dxa"/>
-        <w:right w:w="108" w:type="dxa"/>
-      </w:tblCellMar>
     </w:tblPr>
     <w:tblStylePr w:type="firstRow">
       <w:rPr>
@@ -6471,12 +6309,6 @@
         <w:insideH w:val="double" w:sz="4" w:space="0" w:color="A6A6A6"/>
         <w:insideV w:val="double" w:sz="4" w:space="0" w:color="A6A6A6"/>
       </w:tblBorders>
-      <w:tblCellMar>
-        <w:top w:w="0" w:type="dxa"/>
-        <w:left w:w="108" w:type="dxa"/>
-        <w:bottom w:w="0" w:type="dxa"/>
-        <w:right w:w="108" w:type="dxa"/>
-      </w:tblCellMar>
     </w:tblPr>
     <w:tblStylePr w:type="firstRow">
       <w:pPr>
@@ -6928,7 +6760,6 @@
       <w:spacing w:after="0" w:line="240" w:lineRule="auto"/>
     </w:pPr>
     <w:tblPr>
-      <w:tblInd w:w="0" w:type="dxa"/>
       <w:tblBorders>
         <w:top w:val="single" w:sz="4" w:space="0" w:color="000000" w:themeColor="text1"/>
         <w:left w:val="single" w:sz="4" w:space="0" w:color="000000" w:themeColor="text1"/>
@@ -6937,12 +6768,6 @@
         <w:insideH w:val="single" w:sz="4" w:space="0" w:color="000000" w:themeColor="text1"/>
         <w:insideV w:val="single" w:sz="4" w:space="0" w:color="000000" w:themeColor="text1"/>
       </w:tblBorders>
-      <w:tblCellMar>
-        <w:top w:w="0" w:type="dxa"/>
-        <w:left w:w="108" w:type="dxa"/>
-        <w:bottom w:w="0" w:type="dxa"/>
-        <w:right w:w="108" w:type="dxa"/>
-      </w:tblCellMar>
     </w:tblPr>
   </w:style>
   <w:style w:type="table" w:customStyle="1" w:styleId="GridTable1LightAccent1">
@@ -6955,7 +6780,6 @@
     <w:tblPr>
       <w:tblStyleRowBandSize w:val="1"/>
       <w:tblStyleColBandSize w:val="1"/>
-      <w:tblInd w:w="0" w:type="dxa"/>
       <w:tblBorders>
         <w:top w:val="single" w:sz="4" w:space="0" w:color="B8CCE4" w:themeColor="accent1" w:themeTint="66"/>
         <w:left w:val="single" w:sz="4" w:space="0" w:color="B8CCE4" w:themeColor="accent1" w:themeTint="66"/>
@@ -6964,12 +6788,6 @@
         <w:insideH w:val="single" w:sz="4" w:space="0" w:color="B8CCE4" w:themeColor="accent1" w:themeTint="66"/>
         <w:insideV w:val="single" w:sz="4" w:space="0" w:color="B8CCE4" w:themeColor="accent1" w:themeTint="66"/>
       </w:tblBorders>
-      <w:tblCellMar>
-        <w:top w:w="0" w:type="dxa"/>
-        <w:left w:w="108" w:type="dxa"/>
-        <w:bottom w:w="0" w:type="dxa"/>
-        <w:right w:w="108" w:type="dxa"/>
-      </w:tblCellMar>
     </w:tblPr>
     <w:tblStylePr w:type="firstRow">
       <w:rPr>
@@ -7083,7 +6901,6 @@
       <w:spacing w:after="0" w:line="240" w:lineRule="auto"/>
     </w:pPr>
     <w:tblPr>
-      <w:tblInd w:w="0" w:type="dxa"/>
       <w:tblBorders>
         <w:top w:val="single" w:sz="4" w:space="0" w:color="BFBFBF" w:themeColor="background1" w:themeShade="BF"/>
         <w:left w:val="single" w:sz="4" w:space="0" w:color="BFBFBF" w:themeColor="background1" w:themeShade="BF"/>
@@ -7092,12 +6909,6 @@
         <w:insideH w:val="single" w:sz="4" w:space="0" w:color="BFBFBF" w:themeColor="background1" w:themeShade="BF"/>
         <w:insideV w:val="single" w:sz="4" w:space="0" w:color="BFBFBF" w:themeColor="background1" w:themeShade="BF"/>
       </w:tblBorders>
-      <w:tblCellMar>
-        <w:top w:w="0" w:type="dxa"/>
-        <w:left w:w="108" w:type="dxa"/>
-        <w:bottom w:w="0" w:type="dxa"/>
-        <w:right w:w="108" w:type="dxa"/>
-      </w:tblCellMar>
     </w:tblPr>
   </w:style>
   <w:style w:type="character" w:customStyle="1" w:styleId="Heading8Char">
@@ -7150,13 +6961,6 @@
     <w:tblPr>
       <w:tblStyleRowBandSize w:val="1"/>
       <w:tblStyleColBandSize w:val="1"/>
-      <w:tblInd w:w="0" w:type="dxa"/>
-      <w:tblCellMar>
-        <w:top w:w="0" w:type="dxa"/>
-        <w:left w:w="108" w:type="dxa"/>
-        <w:bottom w:w="0" w:type="dxa"/>
-        <w:right w:w="108" w:type="dxa"/>
-      </w:tblCellMar>
     </w:tblPr>
     <w:tblStylePr w:type="firstRow">
       <w:rPr>
@@ -7276,13 +7080,6 @@
     <w:tblPr>
       <w:tblStyleRowBandSize w:val="1"/>
       <w:tblStyleColBandSize w:val="1"/>
-      <w:tblInd w:w="0" w:type="dxa"/>
-      <w:tblCellMar>
-        <w:top w:w="0" w:type="dxa"/>
-        <w:left w:w="108" w:type="dxa"/>
-        <w:bottom w:w="0" w:type="dxa"/>
-        <w:right w:w="108" w:type="dxa"/>
-      </w:tblCellMar>
     </w:tblPr>
     <w:tblStylePr w:type="firstRow">
       <w:rPr>
@@ -7489,12 +7286,6 @@
         <w:insideH w:val="double" w:sz="4" w:space="0" w:color="A6A6A6"/>
         <w:insideV w:val="double" w:sz="4" w:space="0" w:color="A6A6A6"/>
       </w:tblBorders>
-      <w:tblCellMar>
-        <w:top w:w="0" w:type="dxa"/>
-        <w:left w:w="108" w:type="dxa"/>
-        <w:bottom w:w="0" w:type="dxa"/>
-        <w:right w:w="108" w:type="dxa"/>
-      </w:tblCellMar>
     </w:tblPr>
     <w:tblStylePr w:type="firstRow">
       <w:pPr>
@@ -7914,7 +7705,7 @@
 </file>
 
 <file path=customXml/itemProps1.xml><?xml version="1.0" encoding="utf-8"?>
-<ds:datastoreItem xmlns:ds="http://schemas.openxmlformats.org/officeDocument/2006/customXml" ds:itemID="{3B70E541-7B13-490D-AFCF-838533AF0971}">
+<ds:datastoreItem xmlns:ds="http://schemas.openxmlformats.org/officeDocument/2006/customXml" ds:itemID="{DEC625F0-90EA-4434-8361-C5778F8F164B}">
   <ds:schemaRefs>
     <ds:schemaRef ds:uri="http://schemas.openxmlformats.org/officeDocument/2006/bibliography"/>
   </ds:schemaRefs>

</xml_diff>